<commit_message>
change varname h to g'
</commit_message>
<xml_diff>
--- a/BAOCAO-ATBMTT-NHOM-07.docx
+++ b/BAOCAO-ATBMTT-NHOM-07.docx
@@ -28578,14 +28578,38 @@
         <w:t xml:space="preserve">Chọn </w:t>
       </w:r>
       <m:oMath>
-        <m:r>
-          <w:rPr>
-            <w:rFonts w:ascii="Cambria Math" w:hAnsi="Cambria Math"/>
-            <w:sz w:val="28"/>
-            <w:szCs w:val="28"/>
-          </w:rPr>
-          <m:t>h</m:t>
-        </m:r>
+        <m:sSup>
+          <m:sSupPr>
+            <m:ctrlPr>
+              <w:rPr>
+                <w:rFonts w:ascii="Cambria Math" w:hAnsi="Cambria Math"/>
+                <w:i/>
+                <w:sz w:val="28"/>
+                <w:szCs w:val="28"/>
+              </w:rPr>
+            </m:ctrlPr>
+          </m:sSupPr>
+          <m:e>
+            <m:r>
+              <w:rPr>
+                <w:rFonts w:ascii="Cambria Math" w:hAnsi="Cambria Math"/>
+                <w:sz w:val="28"/>
+                <w:szCs w:val="28"/>
+              </w:rPr>
+              <m:t>g</m:t>
+            </m:r>
+          </m:e>
+          <m:sup>
+            <m:r>
+              <w:rPr>
+                <w:rFonts w:ascii="Cambria Math" w:hAnsi="Cambria Math"/>
+                <w:sz w:val="28"/>
+                <w:szCs w:val="28"/>
+              </w:rPr>
+              <m:t>'</m:t>
+            </m:r>
+          </m:sup>
+        </m:sSup>
         <m:r>
           <m:rPr>
             <m:sty m:val="p"/>
@@ -28661,7 +28685,7 @@
             <w:sz w:val="28"/>
             <w:szCs w:val="28"/>
           </w:rPr>
-          <m:t xml:space="preserve">g = </m:t>
+          <m:t>g=</m:t>
         </m:r>
         <m:sSup>
           <m:sSupPr>
@@ -28681,10 +28705,18 @@
                 <w:sz w:val="28"/>
                 <w:szCs w:val="28"/>
               </w:rPr>
-              <m:t>h</m:t>
+              <m:t>g</m:t>
             </m:r>
           </m:e>
           <m:sup>
+            <m:r>
+              <w:rPr>
+                <w:rFonts w:ascii="Cambria Math" w:hAnsi="Cambria Math"/>
+                <w:sz w:val="28"/>
+                <w:szCs w:val="28"/>
+              </w:rPr>
+              <m:t>'</m:t>
+            </m:r>
             <m:f>
               <m:fPr>
                 <m:ctrlPr>
@@ -28697,38 +28729,13 @@
               </m:fPr>
               <m:num>
                 <m:r>
-                  <m:rPr>
-                    <m:sty m:val="p"/>
-                  </m:rPr>
                   <w:rPr>
                     <w:rFonts w:ascii="Cambria Math" w:hAnsi="Cambria Math"/>
                     <w:sz w:val="28"/>
                     <w:szCs w:val="28"/>
                   </w:rPr>
-                  <m:t>φ</m:t>
+                  <m:t>p-1</m:t>
                 </m:r>
-                <m:d>
-                  <m:dPr>
-                    <m:ctrlPr>
-                      <w:rPr>
-                        <w:rFonts w:ascii="Cambria Math" w:hAnsi="Cambria Math"/>
-                        <w:i/>
-                        <w:sz w:val="28"/>
-                        <w:szCs w:val="28"/>
-                      </w:rPr>
-                    </m:ctrlPr>
-                  </m:dPr>
-                  <m:e>
-                    <m:r>
-                      <w:rPr>
-                        <w:rFonts w:ascii="Cambria Math" w:hAnsi="Cambria Math"/>
-                        <w:sz w:val="28"/>
-                        <w:szCs w:val="28"/>
-                      </w:rPr>
-                      <m:t>p</m:t>
-                    </m:r>
-                  </m:e>
-                </m:d>
                 <m:ctrlPr>
                   <w:rPr>
                     <w:rFonts w:ascii="Cambria Math" w:hAnsi="Cambria Math"/>
@@ -28760,14 +28767,6 @@
           </m:sup>
         </m:sSup>
         <m:r>
-          <w:rPr>
-            <w:rFonts w:ascii="Cambria Math" w:hAnsi="Cambria Math"/>
-            <w:sz w:val="28"/>
-            <w:szCs w:val="28"/>
-          </w:rPr>
-          <m:t xml:space="preserve"> </m:t>
-        </m:r>
-        <m:r>
           <m:rPr>
             <m:nor/>
           </m:rPr>
@@ -28776,7 +28775,7 @@
             <w:sz w:val="28"/>
             <w:szCs w:val="28"/>
           </w:rPr>
-          <m:t>mod</m:t>
+          <m:t xml:space="preserve">mod </m:t>
         </m:r>
         <m:r>
           <w:rPr>
@@ -28784,7 +28783,7 @@
             <w:sz w:val="28"/>
             <w:szCs w:val="28"/>
           </w:rPr>
-          <m:t xml:space="preserve"> p</m:t>
+          <m:t>p</m:t>
         </m:r>
       </m:oMath>
       <w:r>
@@ -28975,14 +28974,38 @@
         <w:t xml:space="preserve">, lựa chọn </w:t>
       </w:r>
       <m:oMath>
-        <m:r>
-          <w:rPr>
-            <w:rFonts w:ascii="Cambria Math" w:hAnsi="Cambria Math"/>
-            <w:sz w:val="28"/>
-            <w:szCs w:val="28"/>
-          </w:rPr>
-          <m:t>h</m:t>
-        </m:r>
+        <m:sSup>
+          <m:sSupPr>
+            <m:ctrlPr>
+              <w:rPr>
+                <w:rFonts w:ascii="Cambria Math" w:hAnsi="Cambria Math"/>
+                <w:i/>
+                <w:sz w:val="28"/>
+                <w:szCs w:val="28"/>
+              </w:rPr>
+            </m:ctrlPr>
+          </m:sSupPr>
+          <m:e>
+            <m:r>
+              <w:rPr>
+                <w:rFonts w:ascii="Cambria Math" w:hAnsi="Cambria Math"/>
+                <w:sz w:val="28"/>
+                <w:szCs w:val="28"/>
+              </w:rPr>
+              <m:t>g</m:t>
+            </m:r>
+          </m:e>
+          <m:sup>
+            <m:r>
+              <w:rPr>
+                <w:rFonts w:ascii="Cambria Math" w:hAnsi="Cambria Math"/>
+                <w:sz w:val="28"/>
+                <w:szCs w:val="28"/>
+              </w:rPr>
+              <m:t>'</m:t>
+            </m:r>
+          </m:sup>
+        </m:sSup>
       </m:oMath>
       <w:r>
         <w:rPr>

</xml_diff>